<commit_message>
Se agrega la trazabilidad en la documentacion, se actualizan las clases, se ingresa gran parte del Main, se inicializan los contratos y ya
</commit_message>
<xml_diff>
--- a/docs/Documentacion - Definicion y requerimientos..docx
+++ b/docs/Documentacion - Definicion y requerimientos..docx
@@ -204,13 +204,7 @@
         <w:rPr>
           <w:rFonts w:asciiTheme="minorHAnsi" w:hAnsiTheme="minorHAnsi" w:cstheme="minorHAnsi"/>
         </w:rPr>
-        <w:t xml:space="preserve">Ahora bien, las empresas educacion a diferencia de cualquier compañía, de ella se debe conocer </w:t>
-      </w:r>
-      <w:r>
-        <w:rPr>
-          <w:rFonts w:asciiTheme="minorHAnsi" w:hAnsiTheme="minorHAnsi" w:cstheme="minorHAnsi"/>
-        </w:rPr>
-        <w:t>el número de registro de aprobación ante el MEN</w:t>
+        <w:t>Ahora bien, las empresas educacion a diferencia de cualquier compañía, de ella se debe conocer el número de registro de aprobación ante el MEN</w:t>
       </w:r>
       <w:r>
         <w:rPr>
@@ -240,13 +234,7 @@
         <w:rPr>
           <w:rFonts w:asciiTheme="minorHAnsi" w:hAnsiTheme="minorHAnsi" w:cstheme="minorHAnsi"/>
         </w:rPr>
-        <w:t xml:space="preserve">Mientras que de las empresas de tecnologia se desea saber solo el tipo de servicio que brinda a sus clientes que puede ser </w:t>
-      </w:r>
-      <w:r>
-        <w:rPr>
-          <w:rFonts w:asciiTheme="minorHAnsi" w:hAnsiTheme="minorHAnsi" w:cstheme="minorHAnsi"/>
-        </w:rPr>
-        <w:t>consultoría, capacitación, desarrollo de software a la medida, infraestructura como servicio, software como servicio, Plataforma como servicio</w:t>
+        <w:t>Mientras que de las empresas de tecnologia se desea saber solo el tipo de servicio que brinda a sus clientes que puede ser consultoría, capacitación, desarrollo de software a la medida, infraestructura como servicio, software como servicio, Plataforma como servicio</w:t>
       </w:r>
       <w:r>
         <w:rPr>
@@ -1342,67 +1330,1115 @@
             <w:r>
               <w:t>La empresa se agrego corectamente.</w:t>
             </w:r>
+          </w:p>
+        </w:tc>
+      </w:tr>
+      <w:tr>
+        <w:tc>
+          <w:tcPr>
+            <w:tcW w:w="1194" w:type="dxa"/>
+            <w:tcBorders>
+              <w:top w:val="single" w:sz="4" w:space="0" w:color="000000"/>
+              <w:left w:val="single" w:sz="4" w:space="0" w:color="000000"/>
+              <w:bottom w:val="single" w:sz="4" w:space="0" w:color="000000"/>
+              <w:right w:val="single" w:sz="4" w:space="0" w:color="000000"/>
+            </w:tcBorders>
+            <w:shd w:val="clear" w:color="auto" w:fill="auto"/>
+            <w:tcMar>
+              <w:top w:w="0" w:type="dxa"/>
+              <w:left w:w="108" w:type="dxa"/>
+              <w:bottom w:w="0" w:type="dxa"/>
+              <w:right w:w="108" w:type="dxa"/>
+            </w:tcMar>
+          </w:tcPr>
+          <w:p>
+            <w:pPr>
+              <w:rPr>
+                <w:rFonts w:ascii="Times New Roman" w:eastAsia="Times New Roman" w:hAnsi="Times New Roman"/>
+                <w:lang w:eastAsia="es-CO"/>
+              </w:rPr>
+            </w:pPr>
+          </w:p>
+        </w:tc>
+        <w:tc>
+          <w:tcPr>
+            <w:tcW w:w="7634" w:type="dxa"/>
+            <w:tcBorders>
+              <w:top w:val="single" w:sz="4" w:space="0" w:color="000000"/>
+              <w:left w:val="single" w:sz="4" w:space="0" w:color="000000"/>
+              <w:bottom w:val="single" w:sz="4" w:space="0" w:color="000000"/>
+              <w:right w:val="single" w:sz="4" w:space="0" w:color="000000"/>
+            </w:tcBorders>
+            <w:shd w:val="clear" w:color="auto" w:fill="auto"/>
+            <w:tcMar>
+              <w:top w:w="0" w:type="dxa"/>
+              <w:left w:w="108" w:type="dxa"/>
+              <w:bottom w:w="0" w:type="dxa"/>
+              <w:right w:w="108" w:type="dxa"/>
+            </w:tcMar>
+          </w:tcPr>
+          <w:p>
+            <w:pPr>
+              <w:rPr>
+                <w:rFonts w:ascii="Times New Roman" w:eastAsia="Times New Roman" w:hAnsi="Times New Roman"/>
+                <w:lang w:eastAsia="es-CO"/>
+              </w:rPr>
+            </w:pPr>
+          </w:p>
+        </w:tc>
+      </w:tr>
+    </w:tbl>
+    <w:p/>
+    <w:tbl>
+      <w:tblPr>
+        <w:tblW w:w="8828" w:type="dxa"/>
+        <w:tblCellMar>
+          <w:left w:w="10" w:type="dxa"/>
+          <w:right w:w="10" w:type="dxa"/>
+        </w:tblCellMar>
+        <w:tblLook w:val="0000" w:firstRow="0" w:lastRow="0" w:firstColumn="0" w:lastColumn="0" w:noHBand="0" w:noVBand="0"/>
+      </w:tblPr>
+      <w:tblGrid>
+        <w:gridCol w:w="1283"/>
+        <w:gridCol w:w="7545"/>
+      </w:tblGrid>
+      <w:tr>
+        <w:tc>
+          <w:tcPr>
+            <w:tcW w:w="1194" w:type="dxa"/>
+            <w:tcBorders>
+              <w:top w:val="single" w:sz="4" w:space="0" w:color="000000"/>
+              <w:left w:val="single" w:sz="4" w:space="0" w:color="000000"/>
+              <w:bottom w:val="single" w:sz="4" w:space="0" w:color="000000"/>
+              <w:right w:val="single" w:sz="4" w:space="0" w:color="000000"/>
+            </w:tcBorders>
+            <w:shd w:val="clear" w:color="auto" w:fill="auto"/>
+            <w:tcMar>
+              <w:top w:w="0" w:type="dxa"/>
+              <w:left w:w="108" w:type="dxa"/>
+              <w:bottom w:w="0" w:type="dxa"/>
+              <w:right w:w="108" w:type="dxa"/>
+            </w:tcMar>
+          </w:tcPr>
+          <w:p>
+            <w:pPr>
+              <w:jc w:val="both"/>
+            </w:pPr>
+            <w:r>
+              <w:t>Nombre</w:t>
+            </w:r>
+          </w:p>
+        </w:tc>
+        <w:tc>
+          <w:tcPr>
+            <w:tcW w:w="7634" w:type="dxa"/>
+            <w:tcBorders>
+              <w:top w:val="single" w:sz="4" w:space="0" w:color="000000"/>
+              <w:left w:val="single" w:sz="4" w:space="0" w:color="000000"/>
+              <w:bottom w:val="single" w:sz="4" w:space="0" w:color="000000"/>
+              <w:right w:val="single" w:sz="4" w:space="0" w:color="000000"/>
+            </w:tcBorders>
+            <w:shd w:val="clear" w:color="auto" w:fill="auto"/>
+            <w:tcMar>
+              <w:top w:w="0" w:type="dxa"/>
+              <w:left w:w="108" w:type="dxa"/>
+              <w:bottom w:w="0" w:type="dxa"/>
+              <w:right w:w="108" w:type="dxa"/>
+            </w:tcMar>
+          </w:tcPr>
+          <w:p>
+            <w:pPr>
+              <w:jc w:val="both"/>
+            </w:pPr>
+            <w:r>
+              <w:rPr>
+                <w:rFonts w:eastAsia="Times New Roman" w:cs="Calibri"/>
+                <w:color w:val="000000"/>
+                <w:lang w:eastAsia="es-CO"/>
+              </w:rPr>
+              <w:t>R.#</w:t>
+            </w:r>
+            <w:r>
+              <w:rPr>
+                <w:rFonts w:eastAsia="Times New Roman" w:cs="Calibri"/>
+                <w:color w:val="000000"/>
+                <w:lang w:eastAsia="es-CO"/>
+              </w:rPr>
+              <w:t>4 Conocer el impuesto de procultura.</w:t>
+            </w:r>
+          </w:p>
+        </w:tc>
+      </w:tr>
+      <w:tr>
+        <w:tc>
+          <w:tcPr>
+            <w:tcW w:w="1194" w:type="dxa"/>
+            <w:tcBorders>
+              <w:top w:val="single" w:sz="4" w:space="0" w:color="000000"/>
+              <w:left w:val="single" w:sz="4" w:space="0" w:color="000000"/>
+              <w:bottom w:val="single" w:sz="4" w:space="0" w:color="000000"/>
+              <w:right w:val="single" w:sz="4" w:space="0" w:color="000000"/>
+            </w:tcBorders>
+            <w:shd w:val="clear" w:color="auto" w:fill="auto"/>
+            <w:tcMar>
+              <w:top w:w="0" w:type="dxa"/>
+              <w:left w:w="108" w:type="dxa"/>
+              <w:bottom w:w="0" w:type="dxa"/>
+              <w:right w:w="108" w:type="dxa"/>
+            </w:tcMar>
+          </w:tcPr>
+          <w:p>
+            <w:pPr>
+              <w:jc w:val="both"/>
+            </w:pPr>
+            <w:r>
+              <w:rPr>
+                <w:rFonts w:eastAsia="Times New Roman" w:cs="Calibri"/>
+                <w:b/>
+                <w:bCs/>
+                <w:color w:val="000000"/>
+                <w:lang w:eastAsia="es-CO"/>
+              </w:rPr>
+              <w:t>Resumen</w:t>
+            </w:r>
+          </w:p>
+        </w:tc>
+        <w:tc>
+          <w:tcPr>
+            <w:tcW w:w="7634" w:type="dxa"/>
+            <w:tcBorders>
+              <w:top w:val="single" w:sz="4" w:space="0" w:color="000000"/>
+              <w:left w:val="single" w:sz="4" w:space="0" w:color="000000"/>
+              <w:bottom w:val="single" w:sz="4" w:space="0" w:color="000000"/>
+              <w:right w:val="single" w:sz="4" w:space="0" w:color="000000"/>
+            </w:tcBorders>
+            <w:shd w:val="clear" w:color="auto" w:fill="auto"/>
+            <w:tcMar>
+              <w:top w:w="0" w:type="dxa"/>
+              <w:left w:w="108" w:type="dxa"/>
+              <w:bottom w:w="0" w:type="dxa"/>
+              <w:right w:w="108" w:type="dxa"/>
+            </w:tcMar>
+          </w:tcPr>
+          <w:p>
+            <w:pPr>
+              <w:jc w:val="both"/>
+            </w:pPr>
+            <w:r>
+              <w:t xml:space="preserve">Permite conocer el porcentaje del impuesto de productura que se debe </w:t>
+            </w:r>
+            <w:r>
+              <w:t>cobrar de acuerdo al porcentaje de estudiantes de estrato 1 y 2.</w:t>
+            </w:r>
+          </w:p>
+        </w:tc>
+      </w:tr>
+      <w:tr>
+        <w:tc>
+          <w:tcPr>
+            <w:tcW w:w="1194" w:type="dxa"/>
+            <w:tcBorders>
+              <w:top w:val="single" w:sz="4" w:space="0" w:color="000000"/>
+              <w:left w:val="single" w:sz="4" w:space="0" w:color="000000"/>
+              <w:bottom w:val="single" w:sz="4" w:space="0" w:color="000000"/>
+              <w:right w:val="single" w:sz="4" w:space="0" w:color="000000"/>
+            </w:tcBorders>
+            <w:shd w:val="clear" w:color="auto" w:fill="7F7F7F"/>
+            <w:tcMar>
+              <w:top w:w="0" w:type="dxa"/>
+              <w:left w:w="108" w:type="dxa"/>
+              <w:bottom w:w="0" w:type="dxa"/>
+              <w:right w:w="108" w:type="dxa"/>
+            </w:tcMar>
+          </w:tcPr>
+          <w:p>
+            <w:pPr>
+              <w:jc w:val="both"/>
+            </w:pPr>
+            <w:r>
+              <w:rPr>
+                <w:rFonts w:eastAsia="Times New Roman" w:cs="Calibri"/>
+                <w:color w:val="FFFFFF"/>
+                <w:lang w:eastAsia="es-CO"/>
+              </w:rPr>
+              <w:t>Entradas</w:t>
+            </w:r>
+          </w:p>
+        </w:tc>
+        <w:tc>
+          <w:tcPr>
+            <w:tcW w:w="7634" w:type="dxa"/>
+            <w:tcBorders>
+              <w:top w:val="single" w:sz="4" w:space="0" w:color="000000"/>
+              <w:left w:val="single" w:sz="4" w:space="0" w:color="000000"/>
+              <w:bottom w:val="single" w:sz="4" w:space="0" w:color="000000"/>
+              <w:right w:val="single" w:sz="4" w:space="0" w:color="000000"/>
+            </w:tcBorders>
+            <w:shd w:val="clear" w:color="auto" w:fill="7F7F7F"/>
+            <w:tcMar>
+              <w:top w:w="0" w:type="dxa"/>
+              <w:left w:w="108" w:type="dxa"/>
+              <w:bottom w:w="0" w:type="dxa"/>
+              <w:right w:w="108" w:type="dxa"/>
+            </w:tcMar>
+          </w:tcPr>
+          <w:p>
+            <w:pPr>
+              <w:jc w:val="both"/>
+            </w:pPr>
+            <w:r>
+              <w:t>&lt;Ninguna&gt;</w:t>
+            </w:r>
+          </w:p>
+        </w:tc>
+      </w:tr>
+      <w:tr>
+        <w:tc>
+          <w:tcPr>
+            <w:tcW w:w="1194" w:type="dxa"/>
+            <w:tcBorders>
+              <w:top w:val="single" w:sz="4" w:space="0" w:color="000000"/>
+              <w:left w:val="single" w:sz="4" w:space="0" w:color="000000"/>
+              <w:bottom w:val="single" w:sz="4" w:space="0" w:color="000000"/>
+              <w:right w:val="single" w:sz="4" w:space="0" w:color="000000"/>
+            </w:tcBorders>
+            <w:shd w:val="clear" w:color="auto" w:fill="auto"/>
+            <w:tcMar>
+              <w:top w:w="0" w:type="dxa"/>
+              <w:left w:w="108" w:type="dxa"/>
+              <w:bottom w:w="0" w:type="dxa"/>
+              <w:right w:w="108" w:type="dxa"/>
+            </w:tcMar>
+          </w:tcPr>
+          <w:p>
+            <w:pPr>
+              <w:rPr>
+                <w:rFonts w:ascii="Times New Roman" w:eastAsia="Times New Roman" w:hAnsi="Times New Roman"/>
+                <w:lang w:eastAsia="es-CO"/>
+              </w:rPr>
+            </w:pPr>
+          </w:p>
+        </w:tc>
+        <w:tc>
+          <w:tcPr>
+            <w:tcW w:w="7634" w:type="dxa"/>
+            <w:tcBorders>
+              <w:top w:val="single" w:sz="4" w:space="0" w:color="000000"/>
+              <w:left w:val="single" w:sz="4" w:space="0" w:color="000000"/>
+              <w:bottom w:val="single" w:sz="4" w:space="0" w:color="000000"/>
+              <w:right w:val="single" w:sz="4" w:space="0" w:color="000000"/>
+            </w:tcBorders>
+            <w:shd w:val="clear" w:color="auto" w:fill="auto"/>
+            <w:tcMar>
+              <w:top w:w="0" w:type="dxa"/>
+              <w:left w:w="108" w:type="dxa"/>
+              <w:bottom w:w="0" w:type="dxa"/>
+              <w:right w:w="108" w:type="dxa"/>
+            </w:tcMar>
+          </w:tcPr>
+          <w:p>
+            <w:pPr>
+              <w:rPr>
+                <w:rFonts w:ascii="Times New Roman" w:eastAsia="Times New Roman" w:hAnsi="Times New Roman"/>
+                <w:lang w:eastAsia="es-CO"/>
+              </w:rPr>
+            </w:pPr>
+          </w:p>
+        </w:tc>
+      </w:tr>
+      <w:tr>
+        <w:tc>
+          <w:tcPr>
+            <w:tcW w:w="1194" w:type="dxa"/>
+            <w:tcBorders>
+              <w:top w:val="single" w:sz="4" w:space="0" w:color="000000"/>
+              <w:left w:val="single" w:sz="4" w:space="0" w:color="000000"/>
+              <w:bottom w:val="single" w:sz="4" w:space="0" w:color="000000"/>
+              <w:right w:val="single" w:sz="4" w:space="0" w:color="000000"/>
+            </w:tcBorders>
+            <w:shd w:val="clear" w:color="auto" w:fill="7F7F7F"/>
+            <w:tcMar>
+              <w:top w:w="0" w:type="dxa"/>
+              <w:left w:w="108" w:type="dxa"/>
+              <w:bottom w:w="0" w:type="dxa"/>
+              <w:right w:w="108" w:type="dxa"/>
+            </w:tcMar>
+          </w:tcPr>
+          <w:p>
+            <w:pPr>
+              <w:jc w:val="both"/>
+            </w:pPr>
+            <w:r>
+              <w:rPr>
+                <w:rFonts w:eastAsia="Times New Roman" w:cs="Calibri"/>
+                <w:color w:val="FFFFFF"/>
+                <w:lang w:eastAsia="es-CO"/>
+              </w:rPr>
+              <w:t>Resultados</w:t>
+            </w:r>
+          </w:p>
+        </w:tc>
+        <w:tc>
+          <w:tcPr>
+            <w:tcW w:w="7634" w:type="dxa"/>
+            <w:tcBorders>
+              <w:top w:val="single" w:sz="4" w:space="0" w:color="000000"/>
+              <w:left w:val="single" w:sz="4" w:space="0" w:color="000000"/>
+              <w:bottom w:val="single" w:sz="4" w:space="0" w:color="000000"/>
+              <w:right w:val="single" w:sz="4" w:space="0" w:color="000000"/>
+            </w:tcBorders>
+            <w:shd w:val="clear" w:color="auto" w:fill="7F7F7F"/>
+            <w:tcMar>
+              <w:top w:w="0" w:type="dxa"/>
+              <w:left w:w="108" w:type="dxa"/>
+              <w:bottom w:w="0" w:type="dxa"/>
+              <w:right w:w="108" w:type="dxa"/>
+            </w:tcMar>
+          </w:tcPr>
+          <w:p>
+            <w:pPr>
+              <w:jc w:val="both"/>
+            </w:pPr>
+            <w:r>
+              <w:t>El porcentaje  de procultura que se debe cobrar.</w:t>
+            </w:r>
+          </w:p>
+        </w:tc>
+      </w:tr>
+      <w:tr>
+        <w:tc>
+          <w:tcPr>
+            <w:tcW w:w="1194" w:type="dxa"/>
+            <w:tcBorders>
+              <w:top w:val="single" w:sz="4" w:space="0" w:color="000000"/>
+              <w:left w:val="single" w:sz="4" w:space="0" w:color="000000"/>
+              <w:bottom w:val="single" w:sz="4" w:space="0" w:color="000000"/>
+              <w:right w:val="single" w:sz="4" w:space="0" w:color="000000"/>
+            </w:tcBorders>
+            <w:shd w:val="clear" w:color="auto" w:fill="auto"/>
+            <w:tcMar>
+              <w:top w:w="0" w:type="dxa"/>
+              <w:left w:w="108" w:type="dxa"/>
+              <w:bottom w:w="0" w:type="dxa"/>
+              <w:right w:w="108" w:type="dxa"/>
+            </w:tcMar>
+          </w:tcPr>
+          <w:p>
+            <w:pPr>
+              <w:rPr>
+                <w:rFonts w:ascii="Times New Roman" w:eastAsia="Times New Roman" w:hAnsi="Times New Roman"/>
+                <w:lang w:eastAsia="es-CO"/>
+              </w:rPr>
+            </w:pPr>
+          </w:p>
+        </w:tc>
+        <w:tc>
+          <w:tcPr>
+            <w:tcW w:w="7634" w:type="dxa"/>
+            <w:tcBorders>
+              <w:top w:val="single" w:sz="4" w:space="0" w:color="000000"/>
+              <w:left w:val="single" w:sz="4" w:space="0" w:color="000000"/>
+              <w:bottom w:val="single" w:sz="4" w:space="0" w:color="000000"/>
+              <w:right w:val="single" w:sz="4" w:space="0" w:color="000000"/>
+            </w:tcBorders>
+            <w:shd w:val="clear" w:color="auto" w:fill="auto"/>
+            <w:tcMar>
+              <w:top w:w="0" w:type="dxa"/>
+              <w:left w:w="108" w:type="dxa"/>
+              <w:bottom w:w="0" w:type="dxa"/>
+              <w:right w:w="108" w:type="dxa"/>
+            </w:tcMar>
+          </w:tcPr>
+          <w:p>
+            <w:pPr>
+              <w:rPr>
+                <w:rFonts w:ascii="Times New Roman" w:eastAsia="Times New Roman" w:hAnsi="Times New Roman"/>
+                <w:lang w:eastAsia="es-CO"/>
+              </w:rPr>
+            </w:pPr>
+          </w:p>
+        </w:tc>
+      </w:tr>
+    </w:tbl>
+    <w:p/>
+    <w:p/>
+    <w:p/>
+    <w:p/>
+    <w:p/>
+    <w:p/>
+    <w:tbl>
+      <w:tblPr>
+        <w:tblW w:w="8828" w:type="dxa"/>
+        <w:tblCellMar>
+          <w:left w:w="10" w:type="dxa"/>
+          <w:right w:w="10" w:type="dxa"/>
+        </w:tblCellMar>
+        <w:tblLook w:val="0000" w:firstRow="0" w:lastRow="0" w:firstColumn="0" w:lastColumn="0" w:noHBand="0" w:noVBand="0"/>
+      </w:tblPr>
+      <w:tblGrid>
+        <w:gridCol w:w="1283"/>
+        <w:gridCol w:w="7545"/>
+      </w:tblGrid>
+      <w:tr>
+        <w:tc>
+          <w:tcPr>
+            <w:tcW w:w="1194" w:type="dxa"/>
+            <w:tcBorders>
+              <w:top w:val="single" w:sz="4" w:space="0" w:color="000000"/>
+              <w:left w:val="single" w:sz="4" w:space="0" w:color="000000"/>
+              <w:bottom w:val="single" w:sz="4" w:space="0" w:color="000000"/>
+              <w:right w:val="single" w:sz="4" w:space="0" w:color="000000"/>
+            </w:tcBorders>
+            <w:shd w:val="clear" w:color="auto" w:fill="auto"/>
+            <w:tcMar>
+              <w:top w:w="0" w:type="dxa"/>
+              <w:left w:w="108" w:type="dxa"/>
+              <w:bottom w:w="0" w:type="dxa"/>
+              <w:right w:w="108" w:type="dxa"/>
+            </w:tcMar>
+          </w:tcPr>
+          <w:p>
+            <w:pPr>
+              <w:jc w:val="both"/>
+            </w:pPr>
+            <w:r>
+              <w:t>Nombre</w:t>
+            </w:r>
+          </w:p>
+        </w:tc>
+        <w:tc>
+          <w:tcPr>
+            <w:tcW w:w="7634" w:type="dxa"/>
+            <w:tcBorders>
+              <w:top w:val="single" w:sz="4" w:space="0" w:color="000000"/>
+              <w:left w:val="single" w:sz="4" w:space="0" w:color="000000"/>
+              <w:bottom w:val="single" w:sz="4" w:space="0" w:color="000000"/>
+              <w:right w:val="single" w:sz="4" w:space="0" w:color="000000"/>
+            </w:tcBorders>
+            <w:shd w:val="clear" w:color="auto" w:fill="auto"/>
+            <w:tcMar>
+              <w:top w:w="0" w:type="dxa"/>
+              <w:left w:w="108" w:type="dxa"/>
+              <w:bottom w:w="0" w:type="dxa"/>
+              <w:right w:w="108" w:type="dxa"/>
+            </w:tcMar>
+          </w:tcPr>
+          <w:p>
+            <w:pPr>
+              <w:jc w:val="both"/>
+              <w:rPr>
+                <w:rFonts w:eastAsia="Times New Roman" w:cs="Calibri"/>
+                <w:color w:val="000000"/>
+                <w:lang w:eastAsia="es-CO"/>
+              </w:rPr>
+            </w:pPr>
+            <w:r>
+              <w:rPr>
+                <w:rFonts w:eastAsia="Times New Roman" w:cs="Calibri"/>
+                <w:color w:val="000000"/>
+                <w:lang w:eastAsia="es-CO"/>
+              </w:rPr>
+              <w:t>R.#</w:t>
+            </w:r>
+            <w:r>
+              <w:rPr>
+                <w:rFonts w:eastAsia="Times New Roman" w:cs="Calibri"/>
+                <w:color w:val="000000"/>
+                <w:lang w:eastAsia="es-CO"/>
+              </w:rPr>
+              <w:t>5</w:t>
+            </w:r>
+            <w:r>
+              <w:rPr>
+                <w:rFonts w:eastAsia="Times New Roman" w:cs="Calibri"/>
+                <w:color w:val="000000"/>
+                <w:lang w:eastAsia="es-CO"/>
+              </w:rPr>
+              <w:t xml:space="preserve"> Conocer la cantidad de arboles a plantar.</w:t>
+            </w:r>
+          </w:p>
+        </w:tc>
+      </w:tr>
+      <w:tr>
+        <w:tc>
+          <w:tcPr>
+            <w:tcW w:w="1194" w:type="dxa"/>
+            <w:tcBorders>
+              <w:top w:val="single" w:sz="4" w:space="0" w:color="000000"/>
+              <w:left w:val="single" w:sz="4" w:space="0" w:color="000000"/>
+              <w:bottom w:val="single" w:sz="4" w:space="0" w:color="000000"/>
+              <w:right w:val="single" w:sz="4" w:space="0" w:color="000000"/>
+            </w:tcBorders>
+            <w:shd w:val="clear" w:color="auto" w:fill="auto"/>
+            <w:tcMar>
+              <w:top w:w="0" w:type="dxa"/>
+              <w:left w:w="108" w:type="dxa"/>
+              <w:bottom w:w="0" w:type="dxa"/>
+              <w:right w:w="108" w:type="dxa"/>
+            </w:tcMar>
+          </w:tcPr>
+          <w:p>
+            <w:pPr>
+              <w:jc w:val="both"/>
+            </w:pPr>
+            <w:r>
+              <w:rPr>
+                <w:rFonts w:eastAsia="Times New Roman" w:cs="Calibri"/>
+                <w:b/>
+                <w:bCs/>
+                <w:color w:val="000000"/>
+                <w:lang w:eastAsia="es-CO"/>
+              </w:rPr>
+              <w:t>Resumen</w:t>
+            </w:r>
+          </w:p>
+        </w:tc>
+        <w:tc>
+          <w:tcPr>
+            <w:tcW w:w="7634" w:type="dxa"/>
+            <w:tcBorders>
+              <w:top w:val="single" w:sz="4" w:space="0" w:color="000000"/>
+              <w:left w:val="single" w:sz="4" w:space="0" w:color="000000"/>
+              <w:bottom w:val="single" w:sz="4" w:space="0" w:color="000000"/>
+              <w:right w:val="single" w:sz="4" w:space="0" w:color="000000"/>
+            </w:tcBorders>
+            <w:shd w:val="clear" w:color="auto" w:fill="auto"/>
+            <w:tcMar>
+              <w:top w:w="0" w:type="dxa"/>
+              <w:left w:w="108" w:type="dxa"/>
+              <w:bottom w:w="0" w:type="dxa"/>
+              <w:right w:w="108" w:type="dxa"/>
+            </w:tcMar>
+          </w:tcPr>
+          <w:p>
+            <w:pPr>
+              <w:jc w:val="both"/>
+            </w:pPr>
+            <w:r>
+              <w:t>Me permite conocer cuantos arboles debe plantar una compañía según la cantidad de agua que se consuma en la fabricacion del producto.</w:t>
+            </w:r>
+          </w:p>
+        </w:tc>
+      </w:tr>
+      <w:tr>
+        <w:tc>
+          <w:tcPr>
+            <w:tcW w:w="1194" w:type="dxa"/>
+            <w:tcBorders>
+              <w:top w:val="single" w:sz="4" w:space="0" w:color="000000"/>
+              <w:left w:val="single" w:sz="4" w:space="0" w:color="000000"/>
+              <w:bottom w:val="single" w:sz="4" w:space="0" w:color="000000"/>
+              <w:right w:val="single" w:sz="4" w:space="0" w:color="000000"/>
+            </w:tcBorders>
+            <w:shd w:val="clear" w:color="auto" w:fill="7F7F7F"/>
+            <w:tcMar>
+              <w:top w:w="0" w:type="dxa"/>
+              <w:left w:w="108" w:type="dxa"/>
+              <w:bottom w:w="0" w:type="dxa"/>
+              <w:right w:w="108" w:type="dxa"/>
+            </w:tcMar>
+          </w:tcPr>
+          <w:p>
+            <w:pPr>
+              <w:jc w:val="both"/>
+            </w:pPr>
+            <w:r>
+              <w:rPr>
+                <w:rFonts w:eastAsia="Times New Roman" w:cs="Calibri"/>
+                <w:color w:val="FFFFFF"/>
+                <w:lang w:eastAsia="es-CO"/>
+              </w:rPr>
+              <w:t>Entradas</w:t>
+            </w:r>
+          </w:p>
+        </w:tc>
+        <w:tc>
+          <w:tcPr>
+            <w:tcW w:w="7634" w:type="dxa"/>
+            <w:tcBorders>
+              <w:top w:val="single" w:sz="4" w:space="0" w:color="000000"/>
+              <w:left w:val="single" w:sz="4" w:space="0" w:color="000000"/>
+              <w:bottom w:val="single" w:sz="4" w:space="0" w:color="000000"/>
+              <w:right w:val="single" w:sz="4" w:space="0" w:color="000000"/>
+            </w:tcBorders>
+            <w:shd w:val="clear" w:color="auto" w:fill="7F7F7F"/>
+            <w:tcMar>
+              <w:top w:w="0" w:type="dxa"/>
+              <w:left w:w="108" w:type="dxa"/>
+              <w:bottom w:w="0" w:type="dxa"/>
+              <w:right w:w="108" w:type="dxa"/>
+            </w:tcMar>
+          </w:tcPr>
+          <w:p>
+            <w:pPr>
+              <w:jc w:val="both"/>
+            </w:pPr>
+            <w:r>
+              <w:t>&lt;Ninguno&gt;</w:t>
+            </w:r>
+          </w:p>
+        </w:tc>
+      </w:tr>
+      <w:tr>
+        <w:tc>
+          <w:tcPr>
+            <w:tcW w:w="1194" w:type="dxa"/>
+            <w:tcBorders>
+              <w:top w:val="single" w:sz="4" w:space="0" w:color="000000"/>
+              <w:left w:val="single" w:sz="4" w:space="0" w:color="000000"/>
+              <w:bottom w:val="single" w:sz="4" w:space="0" w:color="000000"/>
+              <w:right w:val="single" w:sz="4" w:space="0" w:color="000000"/>
+            </w:tcBorders>
+            <w:shd w:val="clear" w:color="auto" w:fill="auto"/>
+            <w:tcMar>
+              <w:top w:w="0" w:type="dxa"/>
+              <w:left w:w="108" w:type="dxa"/>
+              <w:bottom w:w="0" w:type="dxa"/>
+              <w:right w:w="108" w:type="dxa"/>
+            </w:tcMar>
+          </w:tcPr>
+          <w:p>
+            <w:pPr>
+              <w:rPr>
+                <w:rFonts w:ascii="Times New Roman" w:eastAsia="Times New Roman" w:hAnsi="Times New Roman"/>
+                <w:lang w:eastAsia="es-CO"/>
+              </w:rPr>
+            </w:pPr>
+          </w:p>
+        </w:tc>
+        <w:tc>
+          <w:tcPr>
+            <w:tcW w:w="7634" w:type="dxa"/>
+            <w:tcBorders>
+              <w:top w:val="single" w:sz="4" w:space="0" w:color="000000"/>
+              <w:left w:val="single" w:sz="4" w:space="0" w:color="000000"/>
+              <w:bottom w:val="single" w:sz="4" w:space="0" w:color="000000"/>
+              <w:right w:val="single" w:sz="4" w:space="0" w:color="000000"/>
+            </w:tcBorders>
+            <w:shd w:val="clear" w:color="auto" w:fill="auto"/>
+            <w:tcMar>
+              <w:top w:w="0" w:type="dxa"/>
+              <w:left w:w="108" w:type="dxa"/>
+              <w:bottom w:w="0" w:type="dxa"/>
+              <w:right w:w="108" w:type="dxa"/>
+            </w:tcMar>
+          </w:tcPr>
+          <w:p>
+            <w:pPr>
+              <w:rPr>
+                <w:rFonts w:ascii="Times New Roman" w:eastAsia="Times New Roman" w:hAnsi="Times New Roman"/>
+                <w:lang w:eastAsia="es-CO"/>
+              </w:rPr>
+            </w:pPr>
+          </w:p>
+        </w:tc>
+      </w:tr>
+      <w:tr>
+        <w:tc>
+          <w:tcPr>
+            <w:tcW w:w="1194" w:type="dxa"/>
+            <w:tcBorders>
+              <w:top w:val="single" w:sz="4" w:space="0" w:color="000000"/>
+              <w:left w:val="single" w:sz="4" w:space="0" w:color="000000"/>
+              <w:bottom w:val="single" w:sz="4" w:space="0" w:color="000000"/>
+              <w:right w:val="single" w:sz="4" w:space="0" w:color="000000"/>
+            </w:tcBorders>
+            <w:shd w:val="clear" w:color="auto" w:fill="7F7F7F"/>
+            <w:tcMar>
+              <w:top w:w="0" w:type="dxa"/>
+              <w:left w:w="108" w:type="dxa"/>
+              <w:bottom w:w="0" w:type="dxa"/>
+              <w:right w:w="108" w:type="dxa"/>
+            </w:tcMar>
+          </w:tcPr>
+          <w:p>
+            <w:pPr>
+              <w:jc w:val="both"/>
+            </w:pPr>
+            <w:r>
+              <w:rPr>
+                <w:rFonts w:eastAsia="Times New Roman" w:cs="Calibri"/>
+                <w:color w:val="FFFFFF"/>
+                <w:lang w:eastAsia="es-CO"/>
+              </w:rPr>
+              <w:t>Resultados</w:t>
+            </w:r>
+          </w:p>
+        </w:tc>
+        <w:tc>
+          <w:tcPr>
+            <w:tcW w:w="7634" w:type="dxa"/>
+            <w:tcBorders>
+              <w:top w:val="single" w:sz="4" w:space="0" w:color="000000"/>
+              <w:left w:val="single" w:sz="4" w:space="0" w:color="000000"/>
+              <w:bottom w:val="single" w:sz="4" w:space="0" w:color="000000"/>
+              <w:right w:val="single" w:sz="4" w:space="0" w:color="000000"/>
+            </w:tcBorders>
+            <w:shd w:val="clear" w:color="auto" w:fill="7F7F7F"/>
+            <w:tcMar>
+              <w:top w:w="0" w:type="dxa"/>
+              <w:left w:w="108" w:type="dxa"/>
+              <w:bottom w:w="0" w:type="dxa"/>
+              <w:right w:w="108" w:type="dxa"/>
+            </w:tcMar>
+          </w:tcPr>
+          <w:p>
+            <w:pPr>
+              <w:jc w:val="both"/>
+            </w:pPr>
+            <w:r>
+              <w:t>La cantidad de arboles a plantar.</w:t>
+            </w:r>
+          </w:p>
+        </w:tc>
+      </w:tr>
+      <w:tr>
+        <w:tc>
+          <w:tcPr>
+            <w:tcW w:w="1194" w:type="dxa"/>
+            <w:tcBorders>
+              <w:top w:val="single" w:sz="4" w:space="0" w:color="000000"/>
+              <w:left w:val="single" w:sz="4" w:space="0" w:color="000000"/>
+              <w:bottom w:val="single" w:sz="4" w:space="0" w:color="000000"/>
+              <w:right w:val="single" w:sz="4" w:space="0" w:color="000000"/>
+            </w:tcBorders>
+            <w:shd w:val="clear" w:color="auto" w:fill="auto"/>
+            <w:tcMar>
+              <w:top w:w="0" w:type="dxa"/>
+              <w:left w:w="108" w:type="dxa"/>
+              <w:bottom w:w="0" w:type="dxa"/>
+              <w:right w:w="108" w:type="dxa"/>
+            </w:tcMar>
+          </w:tcPr>
+          <w:p>
+            <w:pPr>
+              <w:rPr>
+                <w:rFonts w:ascii="Times New Roman" w:eastAsia="Times New Roman" w:hAnsi="Times New Roman"/>
+                <w:lang w:eastAsia="es-CO"/>
+              </w:rPr>
+            </w:pPr>
+          </w:p>
+        </w:tc>
+        <w:tc>
+          <w:tcPr>
+            <w:tcW w:w="7634" w:type="dxa"/>
+            <w:tcBorders>
+              <w:top w:val="single" w:sz="4" w:space="0" w:color="000000"/>
+              <w:left w:val="single" w:sz="4" w:space="0" w:color="000000"/>
+              <w:bottom w:val="single" w:sz="4" w:space="0" w:color="000000"/>
+              <w:right w:val="single" w:sz="4" w:space="0" w:color="000000"/>
+            </w:tcBorders>
+            <w:shd w:val="clear" w:color="auto" w:fill="auto"/>
+            <w:tcMar>
+              <w:top w:w="0" w:type="dxa"/>
+              <w:left w:w="108" w:type="dxa"/>
+              <w:bottom w:w="0" w:type="dxa"/>
+              <w:right w:w="108" w:type="dxa"/>
+            </w:tcMar>
+          </w:tcPr>
+          <w:p>
+            <w:pPr>
+              <w:rPr>
+                <w:rFonts w:ascii="Times New Roman" w:eastAsia="Times New Roman" w:hAnsi="Times New Roman"/>
+                <w:lang w:eastAsia="es-CO"/>
+              </w:rPr>
+            </w:pPr>
+          </w:p>
+        </w:tc>
+      </w:tr>
+    </w:tbl>
+    <w:p/>
+    <w:p>
+      <w:pPr>
+        <w:jc w:val="both"/>
+        <w:rPr>
+          <w:rFonts w:cstheme="minorHAnsi"/>
+        </w:rPr>
+      </w:pPr>
+    </w:p>
+    <w:p>
+      <w:pPr>
+        <w:jc w:val="both"/>
+        <w:rPr>
+          <w:rFonts w:cstheme="minorHAnsi"/>
+        </w:rPr>
+      </w:pPr>
+    </w:p>
+    <w:p>
+      <w:pPr>
+        <w:jc w:val="both"/>
+        <w:rPr>
+          <w:rFonts w:cstheme="minorHAnsi"/>
+        </w:rPr>
+      </w:pPr>
+      <w:r>
+        <w:rPr>
+          <w:rFonts w:cstheme="minorHAnsi"/>
+        </w:rPr>
+        <w:t>Trazabilidad.</w:t>
+      </w:r>
+    </w:p>
+    <w:p>
+      <w:pPr>
+        <w:jc w:val="both"/>
+        <w:rPr>
+          <w:rFonts w:cstheme="minorHAnsi"/>
+        </w:rPr>
+      </w:pPr>
+    </w:p>
+    <w:tbl>
+      <w:tblPr>
+        <w:tblStyle w:val="Tablaconcuadrcula"/>
+        <w:tblW w:w="0" w:type="auto"/>
+        <w:tblLook w:val="04A0" w:firstRow="1" w:lastRow="0" w:firstColumn="1" w:lastColumn="0" w:noHBand="0" w:noVBand="1"/>
+      </w:tblPr>
+      <w:tblGrid>
+        <w:gridCol w:w="4414"/>
+        <w:gridCol w:w="4414"/>
+      </w:tblGrid>
+      <w:tr>
+        <w:tc>
+          <w:tcPr>
+            <w:tcW w:w="4414" w:type="dxa"/>
+          </w:tcPr>
+          <w:p>
+            <w:pPr>
+              <w:jc w:val="center"/>
+              <w:rPr>
+                <w:rFonts w:cstheme="minorHAnsi"/>
+              </w:rPr>
+            </w:pPr>
+            <w:r>
+              <w:rPr>
+                <w:rFonts w:cstheme="minorHAnsi"/>
+              </w:rPr>
+              <w:t>Requerimiento funcional.</w:t>
+            </w:r>
+          </w:p>
+        </w:tc>
+        <w:tc>
+          <w:tcPr>
+            <w:tcW w:w="4414" w:type="dxa"/>
+          </w:tcPr>
+          <w:p>
+            <w:pPr>
+              <w:jc w:val="center"/>
+              <w:rPr>
+                <w:rFonts w:cstheme="minorHAnsi"/>
+              </w:rPr>
+            </w:pPr>
+            <w:r>
+              <w:rPr>
+                <w:rFonts w:cstheme="minorHAnsi"/>
+              </w:rPr>
+              <w:t>Metodo.</w:t>
+            </w:r>
+          </w:p>
+        </w:tc>
+      </w:tr>
+      <w:tr>
+        <w:tc>
+          <w:tcPr>
+            <w:tcW w:w="4414" w:type="dxa"/>
+          </w:tcPr>
+          <w:p>
+            <w:pPr>
+              <w:jc w:val="both"/>
+              <w:rPr>
+                <w:rFonts w:cstheme="minorHAnsi"/>
+              </w:rPr>
+            </w:pPr>
+            <w:r>
+              <w:rPr>
+                <w:rFonts w:cstheme="minorHAnsi"/>
+              </w:rPr>
+              <w:t>Registrar una empresa.</w:t>
+            </w:r>
+          </w:p>
+        </w:tc>
+        <w:tc>
+          <w:tcPr>
+            <w:tcW w:w="4414" w:type="dxa"/>
+          </w:tcPr>
+          <w:p>
+            <w:pPr>
+              <w:jc w:val="both"/>
+              <w:rPr>
+                <w:rFonts w:cstheme="minorHAnsi"/>
+              </w:rPr>
+            </w:pPr>
+            <w:r>
+              <w:rPr>
+                <w:rFonts w:cstheme="minorHAnsi"/>
+              </w:rPr>
+              <w:t>agregarCompany()</w:t>
+            </w:r>
+          </w:p>
+        </w:tc>
+      </w:tr>
+      <w:tr>
+        <w:tc>
+          <w:tcPr>
+            <w:tcW w:w="4414" w:type="dxa"/>
+          </w:tcPr>
+          <w:p>
+            <w:pPr>
+              <w:jc w:val="both"/>
+              <w:rPr>
+                <w:rFonts w:cstheme="minorHAnsi"/>
+              </w:rPr>
+            </w:pPr>
+            <w:r>
+              <w:rPr>
+                <w:rFonts w:cstheme="minorHAnsi"/>
+              </w:rPr>
+              <w:t>Desplegar un listado con la informacion ingresada.</w:t>
+            </w:r>
+          </w:p>
+        </w:tc>
+        <w:tc>
+          <w:tcPr>
+            <w:tcW w:w="4414" w:type="dxa"/>
+          </w:tcPr>
+          <w:p>
+            <w:pPr>
+              <w:jc w:val="both"/>
+              <w:rPr>
+                <w:rFonts w:cstheme="minorHAnsi"/>
+              </w:rPr>
+            </w:pPr>
+            <w:r>
+              <w:rPr>
+                <w:rFonts w:cstheme="minorHAnsi"/>
+              </w:rPr>
+              <w:t>ImprimirCompaniasExistentes()</w:t>
+            </w:r>
+          </w:p>
+        </w:tc>
+      </w:tr>
+      <w:tr>
+        <w:tc>
+          <w:tcPr>
+            <w:tcW w:w="4414" w:type="dxa"/>
+          </w:tcPr>
+          <w:p>
+            <w:pPr>
+              <w:jc w:val="both"/>
+              <w:rPr>
+                <w:rFonts w:cstheme="minorHAnsi"/>
+              </w:rPr>
+            </w:pPr>
+            <w:r>
+              <w:rPr>
+                <w:rFonts w:cstheme="minorHAnsi"/>
+              </w:rPr>
+              <w:t>Agregar una empresa dabricacion de alimentos.</w:t>
+            </w:r>
+          </w:p>
+        </w:tc>
+        <w:tc>
+          <w:tcPr>
+            <w:tcW w:w="4414" w:type="dxa"/>
+          </w:tcPr>
+          <w:p>
+            <w:pPr>
+              <w:jc w:val="both"/>
+              <w:rPr>
+                <w:rFonts w:cstheme="minorHAnsi"/>
+              </w:rPr>
+            </w:pPr>
+            <w:r>
+              <w:rPr>
+                <w:rFonts w:cstheme="minorHAnsi"/>
+              </w:rPr>
+              <w:t>agregarCompany()</w:t>
+            </w:r>
+          </w:p>
+        </w:tc>
+      </w:tr>
+      <w:tr>
+        <w:tc>
+          <w:tcPr>
+            <w:tcW w:w="4414" w:type="dxa"/>
+          </w:tcPr>
+          <w:p>
+            <w:pPr>
+              <w:jc w:val="both"/>
+              <w:rPr>
+                <w:rFonts w:cstheme="minorHAnsi"/>
+              </w:rPr>
+            </w:pPr>
+            <w:r>
+              <w:rPr>
+                <w:rFonts w:cstheme="minorHAnsi"/>
+              </w:rPr>
+              <w:t>Conocer el impuesto de procultura.</w:t>
+            </w:r>
+          </w:p>
+        </w:tc>
+        <w:tc>
+          <w:tcPr>
+            <w:tcW w:w="4414" w:type="dxa"/>
+          </w:tcPr>
+          <w:p>
+            <w:pPr>
+              <w:jc w:val="both"/>
+              <w:rPr>
+                <w:rFonts w:cstheme="minorHAnsi"/>
+              </w:rPr>
+            </w:pPr>
+            <w:r>
+              <w:rPr>
+                <w:rFonts w:cstheme="minorHAnsi"/>
+              </w:rPr>
+              <w:t>impuestoProCultura()</w:t>
+            </w:r>
+          </w:p>
+        </w:tc>
+      </w:tr>
+      <w:tr>
+        <w:tc>
+          <w:tcPr>
+            <w:tcW w:w="4414" w:type="dxa"/>
+          </w:tcPr>
+          <w:p>
+            <w:pPr>
+              <w:jc w:val="both"/>
+              <w:rPr>
+                <w:rFonts w:cstheme="minorHAnsi"/>
+              </w:rPr>
+            </w:pPr>
+            <w:r>
+              <w:rPr>
+                <w:rFonts w:cstheme="minorHAnsi"/>
+              </w:rPr>
+              <w:t>Conocer la cantidad de arboles a plantar.</w:t>
+            </w:r>
+          </w:p>
+        </w:tc>
+        <w:tc>
+          <w:tcPr>
+            <w:tcW w:w="4414" w:type="dxa"/>
+          </w:tcPr>
+          <w:p>
+            <w:pPr>
+              <w:jc w:val="both"/>
+              <w:rPr>
+                <w:rFonts w:cstheme="minorHAnsi"/>
+              </w:rPr>
+            </w:pPr>
+            <w:r>
+              <w:rPr>
+                <w:rFonts w:cstheme="minorHAnsi"/>
+              </w:rPr>
+              <w:t>aguaXarbol()</w:t>
+            </w:r>
             <w:bookmarkStart w:id="0" w:name="_GoBack"/>
             <w:bookmarkEnd w:id="0"/>
           </w:p>
         </w:tc>
       </w:tr>
-      <w:tr>
-        <w:tc>
-          <w:tcPr>
-            <w:tcW w:w="1194" w:type="dxa"/>
-            <w:tcBorders>
-              <w:top w:val="single" w:sz="4" w:space="0" w:color="000000"/>
-              <w:left w:val="single" w:sz="4" w:space="0" w:color="000000"/>
-              <w:bottom w:val="single" w:sz="4" w:space="0" w:color="000000"/>
-              <w:right w:val="single" w:sz="4" w:space="0" w:color="000000"/>
-            </w:tcBorders>
-            <w:shd w:val="clear" w:color="auto" w:fill="auto"/>
-            <w:tcMar>
-              <w:top w:w="0" w:type="dxa"/>
-              <w:left w:w="108" w:type="dxa"/>
-              <w:bottom w:w="0" w:type="dxa"/>
-              <w:right w:w="108" w:type="dxa"/>
-            </w:tcMar>
-          </w:tcPr>
-          <w:p>
-            <w:pPr>
-              <w:rPr>
-                <w:rFonts w:ascii="Times New Roman" w:eastAsia="Times New Roman" w:hAnsi="Times New Roman"/>
-                <w:lang w:eastAsia="es-CO"/>
-              </w:rPr>
-            </w:pPr>
-          </w:p>
-        </w:tc>
-        <w:tc>
-          <w:tcPr>
-            <w:tcW w:w="7634" w:type="dxa"/>
-            <w:tcBorders>
-              <w:top w:val="single" w:sz="4" w:space="0" w:color="000000"/>
-              <w:left w:val="single" w:sz="4" w:space="0" w:color="000000"/>
-              <w:bottom w:val="single" w:sz="4" w:space="0" w:color="000000"/>
-              <w:right w:val="single" w:sz="4" w:space="0" w:color="000000"/>
-            </w:tcBorders>
-            <w:shd w:val="clear" w:color="auto" w:fill="auto"/>
-            <w:tcMar>
-              <w:top w:w="0" w:type="dxa"/>
-              <w:left w:w="108" w:type="dxa"/>
-              <w:bottom w:w="0" w:type="dxa"/>
-              <w:right w:w="108" w:type="dxa"/>
-            </w:tcMar>
-          </w:tcPr>
-          <w:p>
-            <w:pPr>
-              <w:rPr>
-                <w:rFonts w:ascii="Times New Roman" w:eastAsia="Times New Roman" w:hAnsi="Times New Roman"/>
-                <w:lang w:eastAsia="es-CO"/>
-              </w:rPr>
-            </w:pPr>
-          </w:p>
-        </w:tc>
-      </w:tr>
     </w:tbl>
-    <w:p/>
     <w:p>
       <w:pPr>
         <w:jc w:val="both"/>
@@ -1540,6 +2576,7 @@
     <w:lsdException w:name="HTML Sample" w:semiHidden="1" w:unhideWhenUsed="1"/>
     <w:lsdException w:name="HTML Typewriter" w:semiHidden="1" w:unhideWhenUsed="1"/>
     <w:lsdException w:name="HTML Variable" w:semiHidden="1" w:unhideWhenUsed="1"/>
+    <w:lsdException w:name="Normal Table" w:semiHidden="1" w:unhideWhenUsed="1"/>
     <w:lsdException w:name="annotation subject" w:semiHidden="1" w:unhideWhenUsed="1"/>
     <w:lsdException w:name="No List" w:semiHidden="1" w:unhideWhenUsed="1"/>
     <w:lsdException w:name="Outline List 1" w:semiHidden="1" w:unhideWhenUsed="1"/>
@@ -1586,8 +2623,10 @@
     <w:lsdException w:name="Table Subtle 2" w:semiHidden="1" w:unhideWhenUsed="1"/>
     <w:lsdException w:name="Table Web 1" w:semiHidden="1" w:unhideWhenUsed="1"/>
     <w:lsdException w:name="Table Web 2" w:semiHidden="1" w:unhideWhenUsed="1"/>
+    <w:lsdException w:name="Table Web 3" w:semiHidden="1" w:unhideWhenUsed="1"/>
     <w:lsdException w:name="Balloon Text" w:semiHidden="1" w:unhideWhenUsed="1"/>
     <w:lsdException w:name="Table Grid" w:uiPriority="39"/>
+    <w:lsdException w:name="Table Theme" w:semiHidden="1" w:unhideWhenUsed="1"/>
     <w:lsdException w:name="Placeholder Text" w:semiHidden="1"/>
     <w:lsdException w:name="No Spacing" w:uiPriority="1" w:qFormat="1"/>
     <w:lsdException w:name="Light Shading" w:uiPriority="60"/>
@@ -1854,6 +2893,22 @@
       <w:rFonts w:ascii="Times New Roman" w:eastAsia="Times New Roman" w:hAnsi="Times New Roman" w:cs="Times New Roman"/>
       <w:lang w:eastAsia="es-ES_tradnl"/>
     </w:rPr>
+  </w:style>
+  <w:style w:type="table" w:styleId="Tablaconcuadrcula">
+    <w:name w:val="Table Grid"/>
+    <w:basedOn w:val="Tablanormal"/>
+    <w:uiPriority w:val="39"/>
+    <w:rsid w:val="00A20299"/>
+    <w:tblPr>
+      <w:tblBorders>
+        <w:top w:val="single" w:sz="4" w:space="0" w:color="auto"/>
+        <w:left w:val="single" w:sz="4" w:space="0" w:color="auto"/>
+        <w:bottom w:val="single" w:sz="4" w:space="0" w:color="auto"/>
+        <w:right w:val="single" w:sz="4" w:space="0" w:color="auto"/>
+        <w:insideH w:val="single" w:sz="4" w:space="0" w:color="auto"/>
+        <w:insideV w:val="single" w:sz="4" w:space="0" w:color="auto"/>
+      </w:tblBorders>
+    </w:tblPr>
   </w:style>
 </w:styles>
 </file>

</xml_diff>

<commit_message>
Se modifica parte de la documentacion, imagenes de los diagramas, link de GitHub.
</commit_message>
<xml_diff>
--- a/docs/Documentacion - Definicion y requerimientos..docx
+++ b/docs/Documentacion - Definicion y requerimientos..docx
@@ -1456,15 +1456,7 @@
                 <w:color w:val="000000"/>
                 <w:lang w:eastAsia="es-CO"/>
               </w:rPr>
-              <w:t>R.#</w:t>
-            </w:r>
-            <w:r>
-              <w:rPr>
-                <w:rFonts w:eastAsia="Times New Roman" w:cs="Calibri"/>
-                <w:color w:val="000000"/>
-                <w:lang w:eastAsia="es-CO"/>
-              </w:rPr>
-              <w:t>4 Conocer el impuesto de procultura.</w:t>
+              <w:t>R.#4 Conocer el impuesto de procultura.</w:t>
             </w:r>
           </w:p>
         </w:tc>
@@ -1838,15 +1830,7 @@
                 <w:color w:val="000000"/>
                 <w:lang w:eastAsia="es-CO"/>
               </w:rPr>
-              <w:t>R.#</w:t>
-            </w:r>
-            <w:r>
-              <w:rPr>
-                <w:rFonts w:eastAsia="Times New Roman" w:cs="Calibri"/>
-                <w:color w:val="000000"/>
-                <w:lang w:eastAsia="es-CO"/>
-              </w:rPr>
-              <w:t>5</w:t>
+              <w:t>R.#5</w:t>
             </w:r>
             <w:r>
               <w:rPr>
@@ -2433,8 +2417,6 @@
               </w:rPr>
               <w:t>aguaXarbol()</w:t>
             </w:r>
-            <w:bookmarkStart w:id="0" w:name="_GoBack"/>
-            <w:bookmarkEnd w:id="0"/>
           </w:p>
         </w:tc>
       </w:tr>
@@ -2442,6 +2424,218 @@
     <w:p>
       <w:pPr>
         <w:jc w:val="both"/>
+        <w:rPr>
+          <w:rFonts w:cstheme="minorHAnsi"/>
+        </w:rPr>
+      </w:pPr>
+    </w:p>
+    <w:p>
+      <w:pPr>
+        <w:jc w:val="both"/>
+        <w:rPr>
+          <w:rFonts w:cstheme="minorHAnsi"/>
+        </w:rPr>
+      </w:pPr>
+      <w:r>
+        <w:rPr>
+          <w:rFonts w:cstheme="minorHAnsi"/>
+        </w:rPr>
+        <w:t>Diagrama de Clases.</w:t>
+      </w:r>
+    </w:p>
+    <w:p>
+      <w:pPr>
+        <w:jc w:val="both"/>
+        <w:rPr>
+          <w:rFonts w:cstheme="minorHAnsi"/>
+          <w:noProof/>
+        </w:rPr>
+      </w:pPr>
+      <w:r>
+        <w:rPr>
+          <w:rFonts w:cstheme="minorHAnsi"/>
+          <w:noProof/>
+        </w:rPr>
+        <w:drawing>
+          <wp:inline distT="0" distB="0" distL="0" distR="0">
+            <wp:extent cx="5612130" cy="3776345"/>
+            <wp:effectExtent l="0" t="0" r="1270" b="0"/>
+            <wp:docPr id="1" name="Imagen 1" descr="Imagen que contiene texto, mapa, ordenador&#10;&#10;Descripción generada automáticamente"/>
+            <wp:cNvGraphicFramePr>
+              <a:graphicFrameLocks xmlns:a="http://schemas.openxmlformats.org/drawingml/2006/main" noChangeAspect="1"/>
+            </wp:cNvGraphicFramePr>
+            <a:graphic xmlns:a="http://schemas.openxmlformats.org/drawingml/2006/main">
+              <a:graphicData uri="http://schemas.openxmlformats.org/drawingml/2006/picture">
+                <pic:pic xmlns:pic="http://schemas.openxmlformats.org/drawingml/2006/picture">
+                  <pic:nvPicPr>
+                    <pic:cNvPr id="1" name="DiagramaDeC.jpg"/>
+                    <pic:cNvPicPr/>
+                  </pic:nvPicPr>
+                  <pic:blipFill>
+                    <a:blip r:embed="rId6" cstate="print">
+                      <a:extLst>
+                        <a:ext uri="{28A0092B-C50C-407E-A947-70E740481C1C}">
+                          <a14:useLocalDpi xmlns:a14="http://schemas.microsoft.com/office/drawing/2010/main" val="0"/>
+                        </a:ext>
+                      </a:extLst>
+                    </a:blip>
+                    <a:stretch>
+                      <a:fillRect/>
+                    </a:stretch>
+                  </pic:blipFill>
+                  <pic:spPr>
+                    <a:xfrm>
+                      <a:off x="0" y="0"/>
+                      <a:ext cx="5612130" cy="3776345"/>
+                    </a:xfrm>
+                    <a:prstGeom prst="rect">
+                      <a:avLst/>
+                    </a:prstGeom>
+                  </pic:spPr>
+                </pic:pic>
+              </a:graphicData>
+            </a:graphic>
+          </wp:inline>
+        </w:drawing>
+      </w:r>
+    </w:p>
+    <w:p>
+      <w:pPr>
+        <w:jc w:val="both"/>
+        <w:rPr>
+          <w:rFonts w:cstheme="minorHAnsi"/>
+          <w:noProof/>
+        </w:rPr>
+      </w:pPr>
+      <w:r>
+        <w:rPr>
+          <w:rFonts w:cstheme="minorHAnsi"/>
+          <w:noProof/>
+        </w:rPr>
+        <w:lastRenderedPageBreak/>
+        <w:t>Diagrama de Objetos.</w:t>
+      </w:r>
+    </w:p>
+    <w:p>
+      <w:pPr>
+        <w:jc w:val="both"/>
+        <w:rPr>
+          <w:rFonts w:cstheme="minorHAnsi"/>
+          <w:noProof/>
+        </w:rPr>
+      </w:pPr>
+      <w:r>
+        <w:rPr>
+          <w:rFonts w:cstheme="minorHAnsi"/>
+          <w:noProof/>
+        </w:rPr>
+        <w:drawing>
+          <wp:inline distT="0" distB="0" distL="0" distR="0">
+            <wp:extent cx="5612130" cy="3135630"/>
+            <wp:effectExtent l="0" t="0" r="1270" b="1270"/>
+            <wp:docPr id="2" name="Imagen 2" descr="Imagen que contiene pared, captura de pantalla, interior, blanco&#10;&#10;Descripción generada automáticamente"/>
+            <wp:cNvGraphicFramePr>
+              <a:graphicFrameLocks xmlns:a="http://schemas.openxmlformats.org/drawingml/2006/main" noChangeAspect="1"/>
+            </wp:cNvGraphicFramePr>
+            <a:graphic xmlns:a="http://schemas.openxmlformats.org/drawingml/2006/main">
+              <a:graphicData uri="http://schemas.openxmlformats.org/drawingml/2006/picture">
+                <pic:pic xmlns:pic="http://schemas.openxmlformats.org/drawingml/2006/picture">
+                  <pic:nvPicPr>
+                    <pic:cNvPr id="2" name="DiagramaDeO.jpg"/>
+                    <pic:cNvPicPr/>
+                  </pic:nvPicPr>
+                  <pic:blipFill>
+                    <a:blip r:embed="rId7" cstate="print">
+                      <a:extLst>
+                        <a:ext uri="{28A0092B-C50C-407E-A947-70E740481C1C}">
+                          <a14:useLocalDpi xmlns:a14="http://schemas.microsoft.com/office/drawing/2010/main" val="0"/>
+                        </a:ext>
+                      </a:extLst>
+                    </a:blip>
+                    <a:stretch>
+                      <a:fillRect/>
+                    </a:stretch>
+                  </pic:blipFill>
+                  <pic:spPr>
+                    <a:xfrm>
+                      <a:off x="0" y="0"/>
+                      <a:ext cx="5612130" cy="3135630"/>
+                    </a:xfrm>
+                    <a:prstGeom prst="rect">
+                      <a:avLst/>
+                    </a:prstGeom>
+                  </pic:spPr>
+                </pic:pic>
+              </a:graphicData>
+            </a:graphic>
+          </wp:inline>
+        </w:drawing>
+      </w:r>
+    </w:p>
+    <w:p>
+      <w:pPr>
+        <w:rPr>
+          <w:rFonts w:cstheme="minorHAnsi"/>
+        </w:rPr>
+      </w:pPr>
+    </w:p>
+    <w:p>
+      <w:pPr>
+        <w:rPr>
+          <w:rFonts w:cstheme="minorHAnsi"/>
+        </w:rPr>
+      </w:pPr>
+    </w:p>
+    <w:p>
+      <w:pPr>
+        <w:rPr>
+          <w:rFonts w:cstheme="minorHAnsi"/>
+        </w:rPr>
+      </w:pPr>
+      <w:r>
+        <w:rPr>
+          <w:rFonts w:cstheme="minorHAnsi"/>
+        </w:rPr>
+        <w:t>Link del repositorio en GitHub.</w:t>
+      </w:r>
+    </w:p>
+    <w:p>
+      <w:pPr>
+        <w:rPr>
+          <w:rFonts w:cstheme="minorHAnsi"/>
+        </w:rPr>
+      </w:pPr>
+    </w:p>
+    <w:p>
+      <w:pPr>
+        <w:rPr>
+          <w:rFonts w:cstheme="minorHAnsi"/>
+          <w:noProof/>
+        </w:rPr>
+      </w:pPr>
+      <w:hyperlink r:id="rId8" w:history="1">
+        <w:r>
+          <w:rPr>
+            <w:rStyle w:val="Hipervnculo"/>
+            <w:rFonts w:cstheme="minorHAnsi"/>
+            <w:noProof/>
+          </w:rPr>
+          <w:t>https://github.com/BryanGF0822/Holding_empresarial</w:t>
+        </w:r>
+      </w:hyperlink>
+    </w:p>
+    <w:p>
+      <w:pPr>
+        <w:rPr>
+          <w:rFonts w:cstheme="minorHAnsi"/>
+          <w:noProof/>
+        </w:rPr>
+      </w:pPr>
+      <w:bookmarkStart w:id="0" w:name="_GoBack"/>
+      <w:bookmarkEnd w:id="0"/>
+    </w:p>
+    <w:p>
+      <w:pPr>
         <w:rPr>
           <w:rFonts w:cstheme="minorHAnsi"/>
         </w:rPr>
@@ -2455,6 +2649,44 @@
     </w:sectPr>
   </w:body>
 </w:document>
+</file>
+
+<file path=word/endnotes.xml><?xml version="1.0" encoding="utf-8"?>
+<w:endnotes xmlns:wpc="http://schemas.microsoft.com/office/word/2010/wordprocessingCanvas" xmlns:cx="http://schemas.microsoft.com/office/drawing/2014/chartex" xmlns:cx1="http://schemas.microsoft.com/office/drawing/2015/9/8/chartex" xmlns:cx2="http://schemas.microsoft.com/office/drawing/2015/10/21/chartex" xmlns:cx3="http://schemas.microsoft.com/office/drawing/2016/5/9/chartex" xmlns:cx4="http://schemas.microsoft.com/office/drawing/2016/5/10/chartex" xmlns:cx5="http://schemas.microsoft.com/office/drawing/2016/5/11/chartex" xmlns:cx6="http://schemas.microsoft.com/office/drawing/2016/5/12/chartex" xmlns:cx7="http://schemas.microsoft.com/office/drawing/2016/5/13/chartex" xmlns:cx8="http://schemas.microsoft.com/office/drawing/2016/5/14/chartex" xmlns:mc="http://schemas.openxmlformats.org/markup-compatibility/2006" xmlns:aink="http://schemas.microsoft.com/office/drawing/2016/ink" xmlns:am3d="http://schemas.microsoft.com/office/drawing/2017/model3d" xmlns:o="urn:schemas-microsoft-com:office:office" xmlns:r="http://schemas.openxmlformats.org/officeDocument/2006/relationships" xmlns:m="http://schemas.openxmlformats.org/officeDocument/2006/math" xmlns:v="urn:schemas-microsoft-com:vml" xmlns:wp14="http://schemas.microsoft.com/office/word/2010/wordprocessingDrawing" xmlns:wp="http://schemas.openxmlformats.org/drawingml/2006/wordprocessingDrawing" xmlns:w10="urn:schemas-microsoft-com:office:word" xmlns:w="http://schemas.openxmlformats.org/wordprocessingml/2006/main" xmlns:w14="http://schemas.microsoft.com/office/word/2010/wordml" xmlns:w15="http://schemas.microsoft.com/office/word/2012/wordml" xmlns:w16cid="http://schemas.microsoft.com/office/word/2016/wordml/cid" xmlns:w16se="http://schemas.microsoft.com/office/word/2015/wordml/symex" xmlns:wpg="http://schemas.microsoft.com/office/word/2010/wordprocessingGroup" xmlns:wpi="http://schemas.microsoft.com/office/word/2010/wordprocessingInk" xmlns:wne="http://schemas.microsoft.com/office/word/2006/wordml" xmlns:wps="http://schemas.microsoft.com/office/word/2010/wordprocessingShape" mc:Ignorable="w14 w15 w16se w16cid wp14">
+  <w:endnote w:type="separator" w:id="-1">
+    <w:p>
+      <w:r>
+        <w:separator/>
+      </w:r>
+    </w:p>
+  </w:endnote>
+  <w:endnote w:type="continuationSeparator" w:id="0">
+    <w:p>
+      <w:r>
+        <w:continuationSeparator/>
+      </w:r>
+    </w:p>
+  </w:endnote>
+</w:endnotes>
+</file>
+
+<file path=word/footnotes.xml><?xml version="1.0" encoding="utf-8"?>
+<w:footnotes xmlns:wpc="http://schemas.microsoft.com/office/word/2010/wordprocessingCanvas" xmlns:cx="http://schemas.microsoft.com/office/drawing/2014/chartex" xmlns:cx1="http://schemas.microsoft.com/office/drawing/2015/9/8/chartex" xmlns:cx2="http://schemas.microsoft.com/office/drawing/2015/10/21/chartex" xmlns:cx3="http://schemas.microsoft.com/office/drawing/2016/5/9/chartex" xmlns:cx4="http://schemas.microsoft.com/office/drawing/2016/5/10/chartex" xmlns:cx5="http://schemas.microsoft.com/office/drawing/2016/5/11/chartex" xmlns:cx6="http://schemas.microsoft.com/office/drawing/2016/5/12/chartex" xmlns:cx7="http://schemas.microsoft.com/office/drawing/2016/5/13/chartex" xmlns:cx8="http://schemas.microsoft.com/office/drawing/2016/5/14/chartex" xmlns:mc="http://schemas.openxmlformats.org/markup-compatibility/2006" xmlns:aink="http://schemas.microsoft.com/office/drawing/2016/ink" xmlns:am3d="http://schemas.microsoft.com/office/drawing/2017/model3d" xmlns:o="urn:schemas-microsoft-com:office:office" xmlns:r="http://schemas.openxmlformats.org/officeDocument/2006/relationships" xmlns:m="http://schemas.openxmlformats.org/officeDocument/2006/math" xmlns:v="urn:schemas-microsoft-com:vml" xmlns:wp14="http://schemas.microsoft.com/office/word/2010/wordprocessingDrawing" xmlns:wp="http://schemas.openxmlformats.org/drawingml/2006/wordprocessingDrawing" xmlns:w10="urn:schemas-microsoft-com:office:word" xmlns:w="http://schemas.openxmlformats.org/wordprocessingml/2006/main" xmlns:w14="http://schemas.microsoft.com/office/word/2010/wordml" xmlns:w15="http://schemas.microsoft.com/office/word/2012/wordml" xmlns:w16cid="http://schemas.microsoft.com/office/word/2016/wordml/cid" xmlns:w16se="http://schemas.microsoft.com/office/word/2015/wordml/symex" xmlns:wpg="http://schemas.microsoft.com/office/word/2010/wordprocessingGroup" xmlns:wpi="http://schemas.microsoft.com/office/word/2010/wordprocessingInk" xmlns:wne="http://schemas.microsoft.com/office/word/2006/wordml" xmlns:wps="http://schemas.microsoft.com/office/word/2010/wordprocessingShape" mc:Ignorable="w14 w15 w16se w16cid wp14">
+  <w:footnote w:type="separator" w:id="-1">
+    <w:p>
+      <w:r>
+        <w:separator/>
+      </w:r>
+    </w:p>
+  </w:footnote>
+  <w:footnote w:type="continuationSeparator" w:id="0">
+    <w:p>
+      <w:r>
+        <w:continuationSeparator/>
+      </w:r>
+    </w:p>
+  </w:footnote>
+</w:footnotes>
 </file>
 
 <file path=word/styles.xml><?xml version="1.0" encoding="utf-8"?>
@@ -2910,6 +3142,98 @@
       </w:tblBorders>
     </w:tblPr>
   </w:style>
+  <w:style w:type="paragraph" w:styleId="Textodeglobo">
+    <w:name w:val="Balloon Text"/>
+    <w:basedOn w:val="Normal"/>
+    <w:link w:val="TextodegloboCar"/>
+    <w:uiPriority w:val="99"/>
+    <w:semiHidden/>
+    <w:unhideWhenUsed/>
+    <w:rsid w:val="00F44DBC"/>
+    <w:rPr>
+      <w:rFonts w:ascii="Times New Roman" w:hAnsi="Times New Roman" w:cs="Times New Roman"/>
+      <w:sz w:val="18"/>
+      <w:szCs w:val="18"/>
+    </w:rPr>
+  </w:style>
+  <w:style w:type="character" w:customStyle="1" w:styleId="TextodegloboCar">
+    <w:name w:val="Texto de globo Car"/>
+    <w:basedOn w:val="Fuentedeprrafopredeter"/>
+    <w:link w:val="Textodeglobo"/>
+    <w:uiPriority w:val="99"/>
+    <w:semiHidden/>
+    <w:rsid w:val="00F44DBC"/>
+    <w:rPr>
+      <w:rFonts w:ascii="Times New Roman" w:hAnsi="Times New Roman" w:cs="Times New Roman"/>
+      <w:sz w:val="18"/>
+      <w:szCs w:val="18"/>
+    </w:rPr>
+  </w:style>
+  <w:style w:type="paragraph" w:styleId="Encabezado">
+    <w:name w:val="header"/>
+    <w:basedOn w:val="Normal"/>
+    <w:link w:val="EncabezadoCar"/>
+    <w:uiPriority w:val="99"/>
+    <w:unhideWhenUsed/>
+    <w:rsid w:val="00F44DBC"/>
+    <w:pPr>
+      <w:tabs>
+        <w:tab w:val="center" w:pos="4419"/>
+        <w:tab w:val="right" w:pos="8838"/>
+      </w:tabs>
+    </w:pPr>
+  </w:style>
+  <w:style w:type="character" w:customStyle="1" w:styleId="EncabezadoCar">
+    <w:name w:val="Encabezado Car"/>
+    <w:basedOn w:val="Fuentedeprrafopredeter"/>
+    <w:link w:val="Encabezado"/>
+    <w:uiPriority w:val="99"/>
+    <w:rsid w:val="00F44DBC"/>
+  </w:style>
+  <w:style w:type="paragraph" w:styleId="Piedepgina">
+    <w:name w:val="footer"/>
+    <w:basedOn w:val="Normal"/>
+    <w:link w:val="PiedepginaCar"/>
+    <w:uiPriority w:val="99"/>
+    <w:unhideWhenUsed/>
+    <w:rsid w:val="00F44DBC"/>
+    <w:pPr>
+      <w:tabs>
+        <w:tab w:val="center" w:pos="4419"/>
+        <w:tab w:val="right" w:pos="8838"/>
+      </w:tabs>
+    </w:pPr>
+  </w:style>
+  <w:style w:type="character" w:customStyle="1" w:styleId="PiedepginaCar">
+    <w:name w:val="Pie de página Car"/>
+    <w:basedOn w:val="Fuentedeprrafopredeter"/>
+    <w:link w:val="Piedepgina"/>
+    <w:uiPriority w:val="99"/>
+    <w:rsid w:val="00F44DBC"/>
+  </w:style>
+  <w:style w:type="character" w:styleId="Hipervnculo">
+    <w:name w:val="Hyperlink"/>
+    <w:basedOn w:val="Fuentedeprrafopredeter"/>
+    <w:uiPriority w:val="99"/>
+    <w:unhideWhenUsed/>
+    <w:rsid w:val="00F44DBC"/>
+    <w:rPr>
+      <w:color w:val="0563C1" w:themeColor="hyperlink"/>
+      <w:u w:val="single"/>
+    </w:rPr>
+  </w:style>
+  <w:style w:type="character" w:styleId="Mencinsinresolver">
+    <w:name w:val="Unresolved Mention"/>
+    <w:basedOn w:val="Fuentedeprrafopredeter"/>
+    <w:uiPriority w:val="99"/>
+    <w:semiHidden/>
+    <w:unhideWhenUsed/>
+    <w:rsid w:val="00F44DBC"/>
+    <w:rPr>
+      <w:color w:val="605E5C"/>
+      <w:shd w:val="clear" w:color="auto" w:fill="E1DFDD"/>
+    </w:rPr>
+  </w:style>
 </w:styles>
 </file>
 

</xml_diff>